<commit_message>
Arrumei o cabeçalho que estava como "Pré-projeto".
</commit_message>
<xml_diff>
--- a/Material/BCC_Projeto_FichaTCC1.docx
+++ b/Material/BCC_Projeto_FichaTCC1.docx
@@ -16,7 +16,7 @@
         <w:t xml:space="preserve"> – PROFESSOR TCC I</w:t>
       </w:r>
       <w:r>
-        <w:t xml:space="preserve"> – Pré-projeto</w:t>
+        <w:t xml:space="preserve"> – projeto</w:t>
       </w:r>
     </w:p>
     <w:p>
@@ -2423,7 +2423,13 @@
         <w:t xml:space="preserve"> </w:t>
       </w:r>
       <w:r>
-        <w:t>– Pré-projeto</w:t>
+        <w:t>–</w:t>
+      </w:r>
+      <w:r>
+        <w:t xml:space="preserve"> </w:t>
+      </w:r>
+      <w:r>
+        <w:t>projeto</w:t>
       </w:r>
     </w:p>
     <w:p>
@@ -8557,10 +8563,6 @@
 </file>
 
 <file path=customXml/item1.xml><?xml version="1.0" encoding="utf-8"?>
-<b:Sources xmlns:b="http://schemas.openxmlformats.org/officeDocument/2006/bibliography" xmlns="http://schemas.openxmlformats.org/officeDocument/2006/bibliography" SelectedStyle="" StyleName=""/>
-</file>
-
-<file path=customXml/item2.xml><?xml version="1.0" encoding="utf-8"?>
 <p:properties xmlns:p="http://schemas.microsoft.com/office/2006/metadata/properties" xmlns:xsi="http://www.w3.org/2001/XMLSchema-instance" xmlns:pc="http://schemas.microsoft.com/office/infopath/2007/PartnerControls">
   <documentManagement>
     <Has_Teacher_Only_SectionGroup xmlns="f8440490-6d1a-488a-8abf-48b89d0123a0" xsi:nil="true"/>
@@ -8608,16 +8610,11 @@
 </p:properties>
 </file>
 
-<file path=customXml/item3.xml><?xml version="1.0" encoding="utf-8"?>
-<?mso-contentType ?>
-<FormTemplates xmlns="http://schemas.microsoft.com/sharepoint/v3/contenttype/forms">
-  <Display>DocumentLibraryForm</Display>
-  <Edit>DocumentLibraryForm</Edit>
-  <New>DocumentLibraryForm</New>
-</FormTemplates>
+<file path=customXml/item2.xml><?xml version="1.0" encoding="utf-8"?>
+<b:Sources xmlns:b="http://schemas.openxmlformats.org/officeDocument/2006/bibliography" xmlns="http://schemas.openxmlformats.org/officeDocument/2006/bibliography" SelectedStyle="" StyleName=""/>
 </file>
 
-<file path=customXml/item4.xml><?xml version="1.0" encoding="utf-8"?>
+<file path=customXml/item3.xml><?xml version="1.0" encoding="utf-8"?>
 <ct:contentTypeSchema xmlns:ct="http://schemas.microsoft.com/office/2006/metadata/contentType" xmlns:ma="http://schemas.microsoft.com/office/2006/metadata/properties/metaAttributes" ct:_="" ma:_="" ma:contentTypeName="Documento" ma:contentTypeID="0x010100F13453D0801D5E45B1745A09551F1C32" ma:contentTypeVersion="28" ma:contentTypeDescription="Crie um novo documento." ma:contentTypeScope="" ma:versionID="fa9ef3803bb4ef638f344296fd7d9170">
   <xsd:schema xmlns:xsd="http://www.w3.org/2001/XMLSchema" xmlns:xs="http://www.w3.org/2001/XMLSchema" xmlns:p="http://schemas.microsoft.com/office/2006/metadata/properties" xmlns:ns3="f8440490-6d1a-488a-8abf-48b89d0123a0" xmlns:ns4="22206413-f776-4b11-bcb2-0b935dc83731" targetNamespace="http://schemas.microsoft.com/office/2006/metadata/properties" ma:root="true" ma:fieldsID="5a7e583b53460e8ff4480ccd12c418cb" ns3:_="" ns4:_="">
     <xsd:import namespace="f8440490-6d1a-488a-8abf-48b89d0123a0"/>
@@ -8992,15 +8989,16 @@
 </ct:contentTypeSchema>
 </file>
 
-<file path=customXml/itemProps1.xml><?xml version="1.0" encoding="utf-8"?>
-<ds:datastoreItem xmlns:ds="http://schemas.openxmlformats.org/officeDocument/2006/customXml" ds:itemID="{90E28FDA-35C6-4FCD-88ED-F93C837A14A5}">
-  <ds:schemaRefs>
-    <ds:schemaRef ds:uri="http://schemas.openxmlformats.org/officeDocument/2006/bibliography"/>
-  </ds:schemaRefs>
-</ds:datastoreItem>
+<file path=customXml/item4.xml><?xml version="1.0" encoding="utf-8"?>
+<?mso-contentType ?>
+<FormTemplates xmlns="http://schemas.microsoft.com/sharepoint/v3/contenttype/forms">
+  <Display>DocumentLibraryForm</Display>
+  <Edit>DocumentLibraryForm</Edit>
+  <New>DocumentLibraryForm</New>
+</FormTemplates>
 </file>
 
-<file path=customXml/itemProps2.xml><?xml version="1.0" encoding="utf-8"?>
+<file path=customXml/itemProps1.xml><?xml version="1.0" encoding="utf-8"?>
 <ds:datastoreItem xmlns:ds="http://schemas.openxmlformats.org/officeDocument/2006/customXml" ds:itemID="{41853661-3F52-45C5-AABD-8FFE43AA909F}">
   <ds:schemaRefs>
     <ds:schemaRef ds:uri="http://schemas.microsoft.com/office/2006/metadata/properties"/>
@@ -9010,15 +9008,15 @@
 </ds:datastoreItem>
 </file>
 
-<file path=customXml/itemProps3.xml><?xml version="1.0" encoding="utf-8"?>
-<ds:datastoreItem xmlns:ds="http://schemas.openxmlformats.org/officeDocument/2006/customXml" ds:itemID="{7B1E6EB0-B3F5-485A-9397-E673FC4F5C49}">
+<file path=customXml/itemProps2.xml><?xml version="1.0" encoding="utf-8"?>
+<ds:datastoreItem xmlns:ds="http://schemas.openxmlformats.org/officeDocument/2006/customXml" ds:itemID="{90E28FDA-35C6-4FCD-88ED-F93C837A14A5}">
   <ds:schemaRefs>
-    <ds:schemaRef ds:uri="http://schemas.microsoft.com/sharepoint/v3/contenttype/forms"/>
+    <ds:schemaRef ds:uri="http://schemas.openxmlformats.org/officeDocument/2006/bibliography"/>
   </ds:schemaRefs>
 </ds:datastoreItem>
 </file>
 
-<file path=customXml/itemProps4.xml><?xml version="1.0" encoding="utf-8"?>
+<file path=customXml/itemProps3.xml><?xml version="1.0" encoding="utf-8"?>
 <ds:datastoreItem xmlns:ds="http://schemas.openxmlformats.org/officeDocument/2006/customXml" ds:itemID="{ECA86F05-1AFD-4D7D-A2B0-46D80603D700}">
   <ds:schemaRefs>
     <ds:schemaRef ds:uri="http://schemas.microsoft.com/office/2006/metadata/contentType"/>
@@ -9035,4 +9033,12 @@
     <ds:schemaRef ds:uri="http://schemas.microsoft.com/internal/obd"/>
   </ds:schemaRefs>
 </ds:datastoreItem>
+</file>
+
+<file path=customXml/itemProps4.xml><?xml version="1.0" encoding="utf-8"?>
+<ds:datastoreItem xmlns:ds="http://schemas.openxmlformats.org/officeDocument/2006/customXml" ds:itemID="{7B1E6EB0-B3F5-485A-9397-E673FC4F5C49}">
+  <ds:schemaRefs>
+    <ds:schemaRef ds:uri="http://schemas.microsoft.com/sharepoint/v3/contenttype/forms"/>
+  </ds:schemaRefs>
+</ds:datastoreItem>
 </file>
</xml_diff>